<commit_message>
updated bash scripts to only convert if needed
</commit_message>
<xml_diff>
--- a/README.docx
+++ b/README.docx
@@ -1044,7 +1044,7 @@
     </w:lvl>
   </w:abstractNum>
   <w:abstractNum w:abstractNumId="990">
-    <w:nsid w:val="e967b0df"/>
+    <w:nsid w:val="39f06f45"/>
     <w:multiLevelType w:val="multilevel"/>
     <w:lvl w:ilvl="0">
       <w:numFmt w:val="bullet"/>
@@ -1125,7 +1125,7 @@
     </w:lvl>
   </w:abstractNum>
   <w:abstractNum w:abstractNumId="991">
-    <w:nsid w:val="6fdf6042"/>
+    <w:nsid w:val="637162f8"/>
     <w:multiLevelType w:val="multilevel"/>
     <w:lvl w:ilvl="0">
       <w:numFmt w:val="bullet"/>

</xml_diff>

<commit_message>
updated water holding capacity: 25 g soil
</commit_message>
<xml_diff>
--- a/README.docx
+++ b/README.docx
@@ -16,8 +16,46 @@
       <w:pPr>
         <w:pStyle w:val="Heading2"/>
       </w:pPr>
-      <w:bookmarkStart w:id="22" w:name="updating-non-markdown-versions-of-protocol-files"/>
+      <w:bookmarkStart w:id="22" w:name="printing-protocols-conversion-of-protocols-to-pdf"/>
       <w:bookmarkEnd w:id="22"/>
+      <w:r>
+        <w:t xml:space="preserve">Printing protocols (conversion of protocols to PDF)</w:t>
+      </w:r>
+    </w:p>
+    <w:p>
+      <w:r>
+        <w:t xml:space="preserve">View any Markdown file on GitHub, then in your URL bar replace the git</w:t>
+      </w:r>
+      <w:r>
+        <w:rPr>
+          <w:b/>
+        </w:rPr>
+        <w:t xml:space="preserve">hub</w:t>
+      </w:r>
+      <w:r>
+        <w:t xml:space="preserve">.com part of the URL with git</w:t>
+      </w:r>
+      <w:r>
+        <w:rPr>
+          <w:b/>
+        </w:rPr>
+        <w:t xml:space="preserve">print</w:t>
+      </w:r>
+      <w:r>
+        <w:t xml:space="preserve">.com</w:t>
+      </w:r>
+    </w:p>
+    <w:p>
+      <w:r>
+        <w:t xml:space="preserve">The Markdown file will be rendered as a PDF for easy printing or downloading.</w:t>
+      </w:r>
+    </w:p>
+    <w:p>
+      <w:pPr>
+        <w:pStyle w:val="Heading2"/>
+      </w:pPr>
+      <w:bookmarkStart w:id="23" w:name="updating-non-markdown-versions-of-protocol-files"/>
+      <w:bookmarkEnd w:id="23"/>
       <w:r>
         <w:t xml:space="preserve">Updating non-markdown versions of protocol files</w:t>
       </w:r>
@@ -95,8 +133,8 @@
       <w:pPr>
         <w:pStyle w:val="Heading2"/>
       </w:pPr>
-      <w:bookmarkStart w:id="23" w:name="working-in-the-lab"/>
-      <w:bookmarkEnd w:id="23"/>
+      <w:bookmarkStart w:id="24" w:name="working-in-the-lab"/>
+      <w:bookmarkEnd w:id="24"/>
       <w:r>
         <w:t xml:space="preserve">Working in the lab</w:t>
       </w:r>
@@ -109,7 +147,7 @@
           <w:ilvl w:val="0"/>
         </w:numPr>
       </w:pPr>
-      <w:hyperlink r:id="rId24">
+      <w:hyperlink r:id="rId25">
         <w:r>
           <w:rPr>
             <w:rStyle w:val="Link"/>
@@ -126,7 +164,7 @@
           <w:ilvl w:val="0"/>
         </w:numPr>
       </w:pPr>
-      <w:hyperlink r:id="rId25">
+      <w:hyperlink r:id="rId26">
         <w:r>
           <w:rPr>
             <w:rStyle w:val="Link"/>
@@ -139,8 +177,8 @@
       <w:pPr>
         <w:pStyle w:val="Heading2"/>
       </w:pPr>
-      <w:bookmarkStart w:id="26" w:name="pipeline-steps"/>
-      <w:bookmarkEnd w:id="26"/>
+      <w:bookmarkStart w:id="27" w:name="pipeline-steps"/>
+      <w:bookmarkEnd w:id="27"/>
       <w:r>
         <w:t xml:space="preserve">Pipeline steps</w:t>
       </w:r>
@@ -165,7 +203,7 @@
           <w:ilvl w:val="1"/>
         </w:numPr>
       </w:pPr>
-      <w:hyperlink r:id="rId27">
+      <w:hyperlink r:id="rId28">
         <w:r>
           <w:rPr>
             <w:rStyle w:val="Link"/>
@@ -206,7 +244,7 @@
           <w:ilvl w:val="2"/>
         </w:numPr>
       </w:pPr>
-      <w:hyperlink r:id="rId28">
+      <w:hyperlink r:id="rId29">
         <w:r>
           <w:rPr>
             <w:rStyle w:val="Link"/>
@@ -235,7 +273,7 @@
           <w:ilvl w:val="2"/>
         </w:numPr>
       </w:pPr>
-      <w:hyperlink r:id="rId29">
+      <w:hyperlink r:id="rId30">
         <w:r>
           <w:rPr>
             <w:rStyle w:val="Link"/>
@@ -273,7 +311,7 @@
           <w:ilvl w:val="1"/>
         </w:numPr>
       </w:pPr>
-      <w:hyperlink r:id="rId30">
+      <w:hyperlink r:id="rId31">
         <w:r>
           <w:rPr>
             <w:rStyle w:val="Link"/>
@@ -302,7 +340,7 @@
           <w:ilvl w:val="1"/>
         </w:numPr>
       </w:pPr>
-      <w:hyperlink r:id="rId31">
+      <w:hyperlink r:id="rId32">
         <w:r>
           <w:rPr>
             <w:rStyle w:val="Link"/>
@@ -340,7 +378,7 @@
           <w:ilvl w:val="1"/>
         </w:numPr>
       </w:pPr>
-      <w:hyperlink r:id="rId32">
+      <w:hyperlink r:id="rId33">
         <w:r>
           <w:rPr>
             <w:rStyle w:val="Link"/>
@@ -378,7 +416,7 @@
           <w:ilvl w:val="1"/>
         </w:numPr>
       </w:pPr>
-      <w:hyperlink r:id="rId33">
+      <w:hyperlink r:id="rId34">
         <w:r>
           <w:rPr>
             <w:rStyle w:val="Link"/>
@@ -407,7 +445,7 @@
           <w:ilvl w:val="1"/>
         </w:numPr>
       </w:pPr>
-      <w:hyperlink r:id="rId34">
+      <w:hyperlink r:id="rId35">
         <w:r>
           <w:rPr>
             <w:rStyle w:val="Link"/>
@@ -436,7 +474,7 @@
           <w:ilvl w:val="1"/>
         </w:numPr>
       </w:pPr>
-      <w:hyperlink r:id="rId35">
+      <w:hyperlink r:id="rId36">
         <w:r>
           <w:rPr>
             <w:rStyle w:val="Link"/>
@@ -465,7 +503,7 @@
           <w:ilvl w:val="1"/>
         </w:numPr>
       </w:pPr>
-      <w:hyperlink r:id="rId36">
+      <w:hyperlink r:id="rId37">
         <w:r>
           <w:rPr>
             <w:rStyle w:val="Link"/>
@@ -494,7 +532,7 @@
           <w:ilvl w:val="1"/>
         </w:numPr>
       </w:pPr>
-      <w:hyperlink r:id="rId34">
+      <w:hyperlink r:id="rId35">
         <w:r>
           <w:rPr>
             <w:rStyle w:val="Link"/>
@@ -523,7 +561,7 @@
           <w:ilvl w:val="1"/>
         </w:numPr>
       </w:pPr>
-      <w:hyperlink r:id="rId37">
+      <w:hyperlink r:id="rId38">
         <w:r>
           <w:rPr>
             <w:rStyle w:val="Link"/>
@@ -536,8 +574,8 @@
       <w:pPr>
         <w:pStyle w:val="Heading2"/>
       </w:pPr>
-      <w:bookmarkStart w:id="38" w:name="others"/>
-      <w:bookmarkEnd w:id="38"/>
+      <w:bookmarkStart w:id="39" w:name="others"/>
+      <w:bookmarkEnd w:id="39"/>
       <w:r>
         <w:t xml:space="preserve">Others</w:t>
       </w:r>
@@ -574,7 +612,7 @@
           <w:ilvl w:val="2"/>
         </w:numPr>
       </w:pPr>
-      <w:hyperlink r:id="rId39">
+      <w:hyperlink r:id="rId40">
         <w:r>
           <w:rPr>
             <w:rStyle w:val="Link"/>
@@ -603,7 +641,7 @@
           <w:ilvl w:val="2"/>
         </w:numPr>
       </w:pPr>
-      <w:hyperlink r:id="rId40">
+      <w:hyperlink r:id="rId41">
         <w:r>
           <w:rPr>
             <w:rStyle w:val="Link"/>
@@ -632,7 +670,7 @@
           <w:ilvl w:val="1"/>
         </w:numPr>
       </w:pPr>
-      <w:hyperlink r:id="rId41">
+      <w:hyperlink r:id="rId42">
         <w:r>
           <w:rPr>
             <w:rStyle w:val="Link"/>
@@ -661,7 +699,7 @@
           <w:ilvl w:val="1"/>
         </w:numPr>
       </w:pPr>
-      <w:hyperlink r:id="rId42">
+      <w:hyperlink r:id="rId43">
         <w:r>
           <w:rPr>
             <w:rStyle w:val="Link"/>
@@ -678,7 +716,7 @@
           <w:ilvl w:val="1"/>
         </w:numPr>
       </w:pPr>
-      <w:hyperlink r:id="rId43">
+      <w:hyperlink r:id="rId44">
         <w:r>
           <w:rPr>
             <w:rStyle w:val="Link"/>
@@ -695,7 +733,7 @@
           <w:ilvl w:val="1"/>
         </w:numPr>
       </w:pPr>
-      <w:hyperlink r:id="rId44">
+      <w:hyperlink r:id="rId45">
         <w:r>
           <w:rPr>
             <w:rStyle w:val="Link"/>
@@ -708,8 +746,8 @@
       <w:pPr>
         <w:pStyle w:val="Heading2"/>
       </w:pPr>
-      <w:bookmarkStart w:id="45" w:name="workflows"/>
-      <w:bookmarkEnd w:id="45"/>
+      <w:bookmarkStart w:id="46" w:name="workflows"/>
+      <w:bookmarkEnd w:id="46"/>
       <w:r>
         <w:t xml:space="preserve">Workflows</w:t>
       </w:r>
@@ -718,8 +756,8 @@
       <w:pPr>
         <w:pStyle w:val="Heading3"/>
       </w:pPr>
-      <w:bookmarkStart w:id="46" w:name="bulk-dna-sequencing-of-the-16s-rrna-gene"/>
-      <w:bookmarkEnd w:id="46"/>
+      <w:bookmarkStart w:id="47" w:name="bulk-dna-sequencing-of-the-16s-rrna-gene"/>
+      <w:bookmarkEnd w:id="47"/>
       <w:r>
         <w:t xml:space="preserve">Bulk DNA sequencing of the 16S rRNA gene</w:t>
       </w:r>
@@ -731,7 +769,7 @@
           <w:ilvl w:val="0"/>
         </w:numPr>
       </w:pPr>
-      <w:hyperlink r:id="rId31">
+      <w:hyperlink r:id="rId32">
         <w:r>
           <w:rPr>
             <w:rStyle w:val="Link"/>
@@ -747,7 +785,7 @@
           <w:ilvl w:val="0"/>
         </w:numPr>
       </w:pPr>
-      <w:hyperlink r:id="rId47">
+      <w:hyperlink r:id="rId48">
         <w:r>
           <w:rPr>
             <w:rStyle w:val="Link"/>
@@ -763,7 +801,7 @@
           <w:ilvl w:val="0"/>
         </w:numPr>
       </w:pPr>
-      <w:hyperlink r:id="rId34">
+      <w:hyperlink r:id="rId35">
         <w:r>
           <w:rPr>
             <w:rStyle w:val="Link"/>
@@ -779,7 +817,7 @@
           <w:ilvl w:val="0"/>
         </w:numPr>
       </w:pPr>
-      <w:hyperlink r:id="rId37">
+      <w:hyperlink r:id="rId38">
         <w:r>
           <w:rPr>
             <w:rStyle w:val="Link"/>
@@ -792,8 +830,8 @@
       <w:pPr>
         <w:pStyle w:val="Heading3"/>
       </w:pPr>
-      <w:bookmarkStart w:id="48" w:name="microcosm---gradient-fractionation---16s-rrna-gene-sequencing"/>
-      <w:bookmarkEnd w:id="48"/>
+      <w:bookmarkStart w:id="49" w:name="microcosm---gradient-fractionation---16s-rrna-gene-sequencing"/>
+      <w:bookmarkEnd w:id="49"/>
       <w:r>
         <w:t xml:space="preserve">Microcosm -&gt; gradient fractionation -&gt; 16S rRNA gene sequencing</w:t>
       </w:r>
@@ -805,7 +843,7 @@
           <w:ilvl w:val="0"/>
         </w:numPr>
       </w:pPr>
-      <w:hyperlink r:id="rId31">
+      <w:hyperlink r:id="rId32">
         <w:r>
           <w:rPr>
             <w:rStyle w:val="Link"/>
@@ -836,56 +874,56 @@
       <w:r>
         <w:t xml:space="preserve"> </w:t>
       </w:r>
+      <w:hyperlink r:id="rId36">
+        <w:r>
+          <w:rPr>
+            <w:rStyle w:val="Link"/>
+          </w:rPr>
+          <w:t xml:space="preserve">speed-vac</w:t>
+        </w:r>
+      </w:hyperlink>
+    </w:p>
+    <w:p>
+      <w:pPr>
+        <w:numPr>
+          <w:numId w:val="1026"/>
+          <w:ilvl w:val="0"/>
+        </w:numPr>
+      </w:pPr>
+      <w:hyperlink r:id="rId37">
+        <w:r>
+          <w:rPr>
+            <w:rStyle w:val="Link"/>
+          </w:rPr>
+          <w:t xml:space="preserve">PippinPrep</w:t>
+        </w:r>
+      </w:hyperlink>
+    </w:p>
+    <w:p>
+      <w:pPr>
+        <w:numPr>
+          <w:numId w:val="1026"/>
+          <w:ilvl w:val="0"/>
+        </w:numPr>
+      </w:pPr>
       <w:hyperlink r:id="rId35">
         <w:r>
           <w:rPr>
             <w:rStyle w:val="Link"/>
           </w:rPr>
-          <w:t xml:space="preserve">speed-vac</w:t>
-        </w:r>
-      </w:hyperlink>
-    </w:p>
-    <w:p>
-      <w:pPr>
+          <w:t xml:space="preserve">Nucleotide quantification via Picogreen</w:t>
+        </w:r>
+      </w:hyperlink>
+    </w:p>
+    <w:p>
+      <w:pPr>
+        <w:pStyle w:val="Compact"/>
         <w:numPr>
           <w:numId w:val="1026"/>
           <w:ilvl w:val="0"/>
         </w:numPr>
       </w:pPr>
-      <w:hyperlink r:id="rId36">
-        <w:r>
-          <w:rPr>
-            <w:rStyle w:val="Link"/>
-          </w:rPr>
-          <w:t xml:space="preserve">PippinPrep</w:t>
-        </w:r>
-      </w:hyperlink>
-    </w:p>
-    <w:p>
-      <w:pPr>
-        <w:numPr>
-          <w:numId w:val="1026"/>
-          <w:ilvl w:val="0"/>
-        </w:numPr>
-      </w:pPr>
-      <w:hyperlink r:id="rId34">
-        <w:r>
-          <w:rPr>
-            <w:rStyle w:val="Link"/>
-          </w:rPr>
-          <w:t xml:space="preserve">Nucleotide quantification via Picogreen</w:t>
-        </w:r>
-      </w:hyperlink>
-    </w:p>
-    <w:p>
-      <w:pPr>
-        <w:pStyle w:val="Compact"/>
-        <w:numPr>
-          <w:numId w:val="1026"/>
-          <w:ilvl w:val="0"/>
-        </w:numPr>
-      </w:pPr>
-      <w:hyperlink r:id="rId32">
+      <w:hyperlink r:id="rId33">
         <w:r>
           <w:rPr>
             <w:rStyle w:val="Link"/>
@@ -913,7 +951,7 @@
           <w:ilvl w:val="0"/>
         </w:numPr>
       </w:pPr>
-      <w:hyperlink r:id="rId34">
+      <w:hyperlink r:id="rId35">
         <w:r>
           <w:rPr>
             <w:rStyle w:val="Link"/>
@@ -930,7 +968,7 @@
           <w:ilvl w:val="0"/>
         </w:numPr>
       </w:pPr>
-      <w:hyperlink r:id="rId37">
+      <w:hyperlink r:id="rId38">
         <w:r>
           <w:rPr>
             <w:rStyle w:val="Link"/>
@@ -1044,7 +1082,7 @@
     </w:lvl>
   </w:abstractNum>
   <w:abstractNum w:abstractNumId="990">
-    <w:nsid w:val="2fe1932c"/>
+    <w:nsid w:val="93be4b1f"/>
     <w:multiLevelType w:val="multilevel"/>
     <w:lvl w:ilvl="0">
       <w:numFmt w:val="bullet"/>
@@ -1125,7 +1163,7 @@
     </w:lvl>
   </w:abstractNum>
   <w:abstractNum w:abstractNumId="991">
-    <w:nsid w:val="1734d099"/>
+    <w:nsid w:val="ab089e3a"/>
     <w:multiLevelType w:val="multilevel"/>
     <w:lvl w:ilvl="0">
       <w:numFmt w:val="bullet"/>

</xml_diff>